<commit_message>
While Loop doc added
</commit_message>
<xml_diff>
--- a/Core java/Rahul Arora/24. Loops - while Loop/24. Loops - while Loop.docx
+++ b/Core java/Rahul Arora/24. Loops - while Loop/24. Loops - while Loop.docx
@@ -201,6 +201,8 @@
     </w:p>
     <w:p>
       <w:pPr>
+        <w:pStyle w:val="ListParagraph"/>
+        <w:ind w:left="2160"/>
         <w:rPr>
           <w:sz w:val="20"/>
           <w:szCs w:val="20"/>
@@ -245,6 +247,26 @@
           <w:szCs w:val="20"/>
         </w:rPr>
         <w:t>While loop repeats a block of code until the condition is true.</w:t>
+      </w:r>
+    </w:p>
+    <w:p>
+      <w:pPr>
+        <w:pStyle w:val="ListParagraph"/>
+        <w:numPr>
+          <w:ilvl w:val="0"/>
+          <w:numId w:val="5"/>
+        </w:numPr>
+        <w:rPr>
+          <w:sz w:val="20"/>
+          <w:szCs w:val="20"/>
+        </w:rPr>
+      </w:pPr>
+      <w:r>
+        <w:rPr>
+          <w:sz w:val="20"/>
+          <w:szCs w:val="20"/>
+        </w:rPr>
+        <w:t>As soon as the condition becomes false, it comes out of the loop.</w:t>
       </w:r>
     </w:p>
     <w:p>
@@ -415,11 +437,1882 @@
     <w:p>
       <w:pPr>
         <w:pStyle w:val="ListParagraph"/>
-        <w:rPr>
-          <w:sz w:val="20"/>
-          <w:szCs w:val="20"/>
-        </w:rPr>
-      </w:pPr>
+        <w:numPr>
+          <w:ilvl w:val="0"/>
+          <w:numId w:val="6"/>
+        </w:numPr>
+        <w:rPr>
+          <w:sz w:val="20"/>
+          <w:szCs w:val="20"/>
+        </w:rPr>
+      </w:pPr>
+      <w:proofErr w:type="gramStart"/>
+      <w:r>
+        <w:rPr>
+          <w:sz w:val="20"/>
+          <w:szCs w:val="20"/>
+        </w:rPr>
+        <w:lastRenderedPageBreak/>
+        <w:t>While(</w:t>
+      </w:r>
+      <w:proofErr w:type="gramEnd"/>
+      <w:r>
+        <w:rPr>
+          <w:sz w:val="20"/>
+          <w:szCs w:val="20"/>
+        </w:rPr>
+        <w:t>Boolean Condition Only); you cannot write while(</w:t>
+      </w:r>
+      <w:proofErr w:type="spellStart"/>
+      <w:r>
+        <w:rPr>
+          <w:sz w:val="20"/>
+          <w:szCs w:val="20"/>
+        </w:rPr>
+        <w:t>int</w:t>
+      </w:r>
+      <w:proofErr w:type="spellEnd"/>
+      <w:r>
+        <w:rPr>
+          <w:sz w:val="20"/>
+          <w:szCs w:val="20"/>
+        </w:rPr>
+        <w:t xml:space="preserve"> </w:t>
+      </w:r>
+      <w:proofErr w:type="spellStart"/>
+      <w:r>
+        <w:rPr>
+          <w:sz w:val="20"/>
+          <w:szCs w:val="20"/>
+        </w:rPr>
+        <w:t>i</w:t>
+      </w:r>
+      <w:proofErr w:type="spellEnd"/>
+      <w:r>
+        <w:rPr>
+          <w:sz w:val="20"/>
+          <w:szCs w:val="20"/>
+        </w:rPr>
+        <w:t>&lt;=10).</w:t>
+      </w:r>
+    </w:p>
+    <w:p>
+      <w:pPr>
+        <w:pStyle w:val="ListParagraph"/>
+        <w:numPr>
+          <w:ilvl w:val="0"/>
+          <w:numId w:val="6"/>
+        </w:numPr>
+        <w:rPr>
+          <w:sz w:val="20"/>
+          <w:szCs w:val="20"/>
+        </w:rPr>
+      </w:pPr>
+      <w:r>
+        <w:rPr>
+          <w:sz w:val="20"/>
+          <w:szCs w:val="20"/>
+        </w:rPr>
+        <w:t>We can write like this.</w:t>
+      </w:r>
+    </w:p>
+    <w:p>
+      <w:pPr>
+        <w:rPr>
+          <w:sz w:val="20"/>
+          <w:szCs w:val="20"/>
+        </w:rPr>
+      </w:pPr>
+    </w:p>
+    <w:p>
+      <w:pPr>
+        <w:autoSpaceDE w:val="0"/>
+        <w:autoSpaceDN w:val="0"/>
+        <w:adjustRightInd w:val="0"/>
+        <w:spacing w:after="0" w:line="240" w:lineRule="auto"/>
+        <w:rPr>
+          <w:rFonts w:ascii="Consolas" w:hAnsi="Consolas" w:cs="Consolas"/>
+          <w:sz w:val="20"/>
+          <w:szCs w:val="20"/>
+        </w:rPr>
+      </w:pPr>
+      <w:proofErr w:type="gramStart"/>
+      <w:r>
+        <w:rPr>
+          <w:rFonts w:ascii="Consolas" w:hAnsi="Consolas" w:cs="Consolas"/>
+          <w:b/>
+          <w:bCs/>
+          <w:color w:val="7F0055"/>
+          <w:sz w:val="20"/>
+          <w:szCs w:val="20"/>
+        </w:rPr>
+        <w:t>public</w:t>
+      </w:r>
+      <w:proofErr w:type="gramEnd"/>
+      <w:r>
+        <w:rPr>
+          <w:rFonts w:ascii="Consolas" w:hAnsi="Consolas" w:cs="Consolas"/>
+          <w:color w:val="000000"/>
+          <w:sz w:val="20"/>
+          <w:szCs w:val="20"/>
+        </w:rPr>
+        <w:t xml:space="preserve"> </w:t>
+      </w:r>
+      <w:r>
+        <w:rPr>
+          <w:rFonts w:ascii="Consolas" w:hAnsi="Consolas" w:cs="Consolas"/>
+          <w:b/>
+          <w:bCs/>
+          <w:color w:val="7F0055"/>
+          <w:sz w:val="20"/>
+          <w:szCs w:val="20"/>
+        </w:rPr>
+        <w:t>static</w:t>
+      </w:r>
+      <w:r>
+        <w:rPr>
+          <w:rFonts w:ascii="Consolas" w:hAnsi="Consolas" w:cs="Consolas"/>
+          <w:color w:val="000000"/>
+          <w:sz w:val="20"/>
+          <w:szCs w:val="20"/>
+        </w:rPr>
+        <w:t xml:space="preserve"> </w:t>
+      </w:r>
+      <w:r>
+        <w:rPr>
+          <w:rFonts w:ascii="Consolas" w:hAnsi="Consolas" w:cs="Consolas"/>
+          <w:b/>
+          <w:bCs/>
+          <w:color w:val="7F0055"/>
+          <w:sz w:val="20"/>
+          <w:szCs w:val="20"/>
+        </w:rPr>
+        <w:t>void</w:t>
+      </w:r>
+      <w:r>
+        <w:rPr>
+          <w:rFonts w:ascii="Consolas" w:hAnsi="Consolas" w:cs="Consolas"/>
+          <w:color w:val="000000"/>
+          <w:sz w:val="20"/>
+          <w:szCs w:val="20"/>
+        </w:rPr>
+        <w:t xml:space="preserve"> main(String[] </w:t>
+      </w:r>
+      <w:proofErr w:type="spellStart"/>
+      <w:r>
+        <w:rPr>
+          <w:rFonts w:ascii="Consolas" w:hAnsi="Consolas" w:cs="Consolas"/>
+          <w:color w:val="6A3E3E"/>
+          <w:sz w:val="20"/>
+          <w:szCs w:val="20"/>
+        </w:rPr>
+        <w:t>args</w:t>
+      </w:r>
+      <w:proofErr w:type="spellEnd"/>
+      <w:r>
+        <w:rPr>
+          <w:rFonts w:ascii="Consolas" w:hAnsi="Consolas" w:cs="Consolas"/>
+          <w:color w:val="000000"/>
+          <w:sz w:val="20"/>
+          <w:szCs w:val="20"/>
+        </w:rPr>
+        <w:t>) {</w:t>
+      </w:r>
+    </w:p>
+    <w:p>
+      <w:pPr>
+        <w:autoSpaceDE w:val="0"/>
+        <w:autoSpaceDN w:val="0"/>
+        <w:adjustRightInd w:val="0"/>
+        <w:spacing w:after="0" w:line="240" w:lineRule="auto"/>
+        <w:rPr>
+          <w:rFonts w:ascii="Consolas" w:hAnsi="Consolas" w:cs="Consolas"/>
+          <w:sz w:val="20"/>
+          <w:szCs w:val="20"/>
+        </w:rPr>
+      </w:pPr>
+      <w:r>
+        <w:rPr>
+          <w:rFonts w:ascii="Consolas" w:hAnsi="Consolas" w:cs="Consolas"/>
+          <w:color w:val="000000"/>
+          <w:sz w:val="20"/>
+          <w:szCs w:val="20"/>
+        </w:rPr>
+        <w:tab/>
+      </w:r>
+      <w:r>
+        <w:rPr>
+          <w:rFonts w:ascii="Consolas" w:hAnsi="Consolas" w:cs="Consolas"/>
+          <w:color w:val="000000"/>
+          <w:sz w:val="20"/>
+          <w:szCs w:val="20"/>
+        </w:rPr>
+        <w:tab/>
+      </w:r>
+      <w:proofErr w:type="spellStart"/>
+      <w:proofErr w:type="gramStart"/>
+      <w:r>
+        <w:rPr>
+          <w:rFonts w:ascii="Consolas" w:hAnsi="Consolas" w:cs="Consolas"/>
+          <w:b/>
+          <w:bCs/>
+          <w:color w:val="7F0055"/>
+          <w:sz w:val="20"/>
+          <w:szCs w:val="20"/>
+        </w:rPr>
+        <w:t>int</w:t>
+      </w:r>
+      <w:proofErr w:type="spellEnd"/>
+      <w:proofErr w:type="gramEnd"/>
+      <w:r>
+        <w:rPr>
+          <w:rFonts w:ascii="Consolas" w:hAnsi="Consolas" w:cs="Consolas"/>
+          <w:color w:val="000000"/>
+          <w:sz w:val="20"/>
+          <w:szCs w:val="20"/>
+        </w:rPr>
+        <w:t xml:space="preserve"> </w:t>
+      </w:r>
+      <w:proofErr w:type="spellStart"/>
+      <w:r>
+        <w:rPr>
+          <w:rFonts w:ascii="Consolas" w:hAnsi="Consolas" w:cs="Consolas"/>
+          <w:color w:val="6A3E3E"/>
+          <w:sz w:val="20"/>
+          <w:szCs w:val="20"/>
+        </w:rPr>
+        <w:t>i</w:t>
+      </w:r>
+      <w:proofErr w:type="spellEnd"/>
+      <w:r>
+        <w:rPr>
+          <w:rFonts w:ascii="Consolas" w:hAnsi="Consolas" w:cs="Consolas"/>
+          <w:color w:val="000000"/>
+          <w:sz w:val="20"/>
+          <w:szCs w:val="20"/>
+        </w:rPr>
+        <w:t>=1;</w:t>
+      </w:r>
+    </w:p>
+    <w:p>
+      <w:pPr>
+        <w:autoSpaceDE w:val="0"/>
+        <w:autoSpaceDN w:val="0"/>
+        <w:adjustRightInd w:val="0"/>
+        <w:spacing w:after="0" w:line="240" w:lineRule="auto"/>
+        <w:rPr>
+          <w:rFonts w:ascii="Consolas" w:hAnsi="Consolas" w:cs="Consolas"/>
+          <w:sz w:val="20"/>
+          <w:szCs w:val="20"/>
+        </w:rPr>
+      </w:pPr>
+      <w:r>
+        <w:rPr>
+          <w:rFonts w:ascii="Consolas" w:hAnsi="Consolas" w:cs="Consolas"/>
+          <w:color w:val="000000"/>
+          <w:sz w:val="20"/>
+          <w:szCs w:val="20"/>
+        </w:rPr>
+        <w:tab/>
+      </w:r>
+      <w:r>
+        <w:rPr>
+          <w:rFonts w:ascii="Consolas" w:hAnsi="Consolas" w:cs="Consolas"/>
+          <w:color w:val="000000"/>
+          <w:sz w:val="20"/>
+          <w:szCs w:val="20"/>
+        </w:rPr>
+        <w:tab/>
+      </w:r>
+      <w:proofErr w:type="gramStart"/>
+      <w:r>
+        <w:rPr>
+          <w:rFonts w:ascii="Consolas" w:hAnsi="Consolas" w:cs="Consolas"/>
+          <w:b/>
+          <w:bCs/>
+          <w:color w:val="7F0055"/>
+          <w:sz w:val="20"/>
+          <w:szCs w:val="20"/>
+        </w:rPr>
+        <w:t>while</w:t>
+      </w:r>
+      <w:r>
+        <w:rPr>
+          <w:rFonts w:ascii="Consolas" w:hAnsi="Consolas" w:cs="Consolas"/>
+          <w:color w:val="000000"/>
+          <w:sz w:val="20"/>
+          <w:szCs w:val="20"/>
+        </w:rPr>
+        <w:t>(</w:t>
+      </w:r>
+      <w:proofErr w:type="spellStart"/>
+      <w:proofErr w:type="gramEnd"/>
+      <w:r>
+        <w:rPr>
+          <w:rFonts w:ascii="Consolas" w:hAnsi="Consolas" w:cs="Consolas"/>
+          <w:color w:val="6A3E3E"/>
+          <w:sz w:val="20"/>
+          <w:szCs w:val="20"/>
+        </w:rPr>
+        <w:t>i</w:t>
+      </w:r>
+      <w:proofErr w:type="spellEnd"/>
+      <w:r>
+        <w:rPr>
+          <w:rFonts w:ascii="Consolas" w:hAnsi="Consolas" w:cs="Consolas"/>
+          <w:color w:val="000000"/>
+          <w:sz w:val="20"/>
+          <w:szCs w:val="20"/>
+        </w:rPr>
+        <w:t>&lt;=10) {</w:t>
+      </w:r>
+    </w:p>
+    <w:p>
+      <w:pPr>
+        <w:autoSpaceDE w:val="0"/>
+        <w:autoSpaceDN w:val="0"/>
+        <w:adjustRightInd w:val="0"/>
+        <w:spacing w:after="0" w:line="240" w:lineRule="auto"/>
+        <w:rPr>
+          <w:rFonts w:ascii="Consolas" w:hAnsi="Consolas" w:cs="Consolas"/>
+          <w:sz w:val="20"/>
+          <w:szCs w:val="20"/>
+        </w:rPr>
+      </w:pPr>
+      <w:r>
+        <w:rPr>
+          <w:rFonts w:ascii="Consolas" w:hAnsi="Consolas" w:cs="Consolas"/>
+          <w:color w:val="000000"/>
+          <w:sz w:val="20"/>
+          <w:szCs w:val="20"/>
+        </w:rPr>
+        <w:tab/>
+      </w:r>
+      <w:r>
+        <w:rPr>
+          <w:rFonts w:ascii="Consolas" w:hAnsi="Consolas" w:cs="Consolas"/>
+          <w:color w:val="000000"/>
+          <w:sz w:val="20"/>
+          <w:szCs w:val="20"/>
+        </w:rPr>
+        <w:tab/>
+      </w:r>
+      <w:r>
+        <w:rPr>
+          <w:rFonts w:ascii="Consolas" w:hAnsi="Consolas" w:cs="Consolas"/>
+          <w:color w:val="000000"/>
+          <w:sz w:val="20"/>
+          <w:szCs w:val="20"/>
+        </w:rPr>
+        <w:tab/>
+      </w:r>
+      <w:proofErr w:type="spellStart"/>
+      <w:proofErr w:type="gramStart"/>
+      <w:r>
+        <w:rPr>
+          <w:rFonts w:ascii="Consolas" w:hAnsi="Consolas" w:cs="Consolas"/>
+          <w:color w:val="000000"/>
+          <w:sz w:val="20"/>
+          <w:szCs w:val="20"/>
+        </w:rPr>
+        <w:t>System.</w:t>
+      </w:r>
+      <w:r>
+        <w:rPr>
+          <w:rFonts w:ascii="Consolas" w:hAnsi="Consolas" w:cs="Consolas"/>
+          <w:b/>
+          <w:bCs/>
+          <w:i/>
+          <w:iCs/>
+          <w:color w:val="0000C0"/>
+          <w:sz w:val="20"/>
+          <w:szCs w:val="20"/>
+        </w:rPr>
+        <w:t>out</w:t>
+      </w:r>
+      <w:r>
+        <w:rPr>
+          <w:rFonts w:ascii="Consolas" w:hAnsi="Consolas" w:cs="Consolas"/>
+          <w:color w:val="000000"/>
+          <w:sz w:val="20"/>
+          <w:szCs w:val="20"/>
+        </w:rPr>
+        <w:t>.println</w:t>
+      </w:r>
+      <w:proofErr w:type="spellEnd"/>
+      <w:r>
+        <w:rPr>
+          <w:rFonts w:ascii="Consolas" w:hAnsi="Consolas" w:cs="Consolas"/>
+          <w:color w:val="000000"/>
+          <w:sz w:val="20"/>
+          <w:szCs w:val="20"/>
+        </w:rPr>
+        <w:t>(</w:t>
+      </w:r>
+      <w:proofErr w:type="spellStart"/>
+      <w:proofErr w:type="gramEnd"/>
+      <w:r>
+        <w:rPr>
+          <w:rFonts w:ascii="Consolas" w:hAnsi="Consolas" w:cs="Consolas"/>
+          <w:color w:val="6A3E3E"/>
+          <w:sz w:val="20"/>
+          <w:szCs w:val="20"/>
+        </w:rPr>
+        <w:t>i</w:t>
+      </w:r>
+      <w:proofErr w:type="spellEnd"/>
+      <w:r>
+        <w:rPr>
+          <w:rFonts w:ascii="Consolas" w:hAnsi="Consolas" w:cs="Consolas"/>
+          <w:color w:val="000000"/>
+          <w:sz w:val="20"/>
+          <w:szCs w:val="20"/>
+        </w:rPr>
+        <w:t>);</w:t>
+      </w:r>
+    </w:p>
+    <w:p>
+      <w:pPr>
+        <w:autoSpaceDE w:val="0"/>
+        <w:autoSpaceDN w:val="0"/>
+        <w:adjustRightInd w:val="0"/>
+        <w:spacing w:after="0" w:line="240" w:lineRule="auto"/>
+        <w:rPr>
+          <w:rFonts w:ascii="Consolas" w:hAnsi="Consolas" w:cs="Consolas"/>
+          <w:sz w:val="20"/>
+          <w:szCs w:val="20"/>
+        </w:rPr>
+      </w:pPr>
+      <w:r>
+        <w:rPr>
+          <w:rFonts w:ascii="Consolas" w:hAnsi="Consolas" w:cs="Consolas"/>
+          <w:color w:val="000000"/>
+          <w:sz w:val="20"/>
+          <w:szCs w:val="20"/>
+        </w:rPr>
+        <w:tab/>
+      </w:r>
+      <w:r>
+        <w:rPr>
+          <w:rFonts w:ascii="Consolas" w:hAnsi="Consolas" w:cs="Consolas"/>
+          <w:color w:val="000000"/>
+          <w:sz w:val="20"/>
+          <w:szCs w:val="20"/>
+        </w:rPr>
+        <w:tab/>
+        <w:t>}</w:t>
+      </w:r>
+    </w:p>
+    <w:p>
+      <w:pPr>
+        <w:autoSpaceDE w:val="0"/>
+        <w:autoSpaceDN w:val="0"/>
+        <w:adjustRightInd w:val="0"/>
+        <w:spacing w:after="0" w:line="240" w:lineRule="auto"/>
+        <w:rPr>
+          <w:rFonts w:ascii="Consolas" w:hAnsi="Consolas" w:cs="Consolas"/>
+          <w:sz w:val="20"/>
+          <w:szCs w:val="20"/>
+        </w:rPr>
+      </w:pPr>
+    </w:p>
+    <w:p>
+      <w:pPr>
+        <w:rPr>
+          <w:rFonts w:ascii="Consolas" w:hAnsi="Consolas" w:cs="Consolas"/>
+          <w:color w:val="000000"/>
+          <w:sz w:val="20"/>
+          <w:szCs w:val="20"/>
+        </w:rPr>
+      </w:pPr>
+      <w:r>
+        <w:rPr>
+          <w:rFonts w:ascii="Consolas" w:hAnsi="Consolas" w:cs="Consolas"/>
+          <w:color w:val="000000"/>
+          <w:sz w:val="20"/>
+          <w:szCs w:val="20"/>
+        </w:rPr>
+        <w:tab/>
+        <w:t>}</w:t>
+      </w:r>
+    </w:p>
+    <w:p>
+      <w:pPr>
+        <w:pStyle w:val="ListParagraph"/>
+        <w:numPr>
+          <w:ilvl w:val="0"/>
+          <w:numId w:val="8"/>
+        </w:numPr>
+        <w:rPr>
+          <w:sz w:val="20"/>
+          <w:szCs w:val="20"/>
+        </w:rPr>
+      </w:pPr>
+      <w:r>
+        <w:rPr>
+          <w:sz w:val="20"/>
+          <w:szCs w:val="20"/>
+        </w:rPr>
+        <w:t>We can write like this also:</w:t>
+      </w:r>
+    </w:p>
+    <w:p>
+      <w:pPr>
+        <w:rPr>
+          <w:sz w:val="20"/>
+          <w:szCs w:val="20"/>
+        </w:rPr>
+      </w:pPr>
+    </w:p>
+    <w:p>
+      <w:pPr>
+        <w:autoSpaceDE w:val="0"/>
+        <w:autoSpaceDN w:val="0"/>
+        <w:adjustRightInd w:val="0"/>
+        <w:spacing w:after="0" w:line="240" w:lineRule="auto"/>
+        <w:rPr>
+          <w:rFonts w:ascii="Consolas" w:hAnsi="Consolas" w:cs="Consolas"/>
+          <w:sz w:val="20"/>
+          <w:szCs w:val="20"/>
+        </w:rPr>
+      </w:pPr>
+      <w:proofErr w:type="gramStart"/>
+      <w:r>
+        <w:rPr>
+          <w:rFonts w:ascii="Consolas" w:hAnsi="Consolas" w:cs="Consolas"/>
+          <w:b/>
+          <w:bCs/>
+          <w:color w:val="7F0055"/>
+          <w:sz w:val="20"/>
+          <w:szCs w:val="20"/>
+        </w:rPr>
+        <w:t>public</w:t>
+      </w:r>
+      <w:proofErr w:type="gramEnd"/>
+      <w:r>
+        <w:rPr>
+          <w:rFonts w:ascii="Consolas" w:hAnsi="Consolas" w:cs="Consolas"/>
+          <w:color w:val="000000"/>
+          <w:sz w:val="20"/>
+          <w:szCs w:val="20"/>
+        </w:rPr>
+        <w:t xml:space="preserve"> </w:t>
+      </w:r>
+      <w:r>
+        <w:rPr>
+          <w:rFonts w:ascii="Consolas" w:hAnsi="Consolas" w:cs="Consolas"/>
+          <w:b/>
+          <w:bCs/>
+          <w:color w:val="7F0055"/>
+          <w:sz w:val="20"/>
+          <w:szCs w:val="20"/>
+        </w:rPr>
+        <w:t>class</w:t>
+      </w:r>
+      <w:r>
+        <w:rPr>
+          <w:rFonts w:ascii="Consolas" w:hAnsi="Consolas" w:cs="Consolas"/>
+          <w:color w:val="000000"/>
+          <w:sz w:val="20"/>
+          <w:szCs w:val="20"/>
+        </w:rPr>
+        <w:t xml:space="preserve"> </w:t>
+      </w:r>
+      <w:proofErr w:type="spellStart"/>
+      <w:r>
+        <w:rPr>
+          <w:rFonts w:ascii="Consolas" w:hAnsi="Consolas" w:cs="Consolas"/>
+          <w:color w:val="000000"/>
+          <w:sz w:val="20"/>
+          <w:szCs w:val="20"/>
+        </w:rPr>
+        <w:t>WhileLoop</w:t>
+      </w:r>
+      <w:proofErr w:type="spellEnd"/>
+      <w:r>
+        <w:rPr>
+          <w:rFonts w:ascii="Consolas" w:hAnsi="Consolas" w:cs="Consolas"/>
+          <w:color w:val="000000"/>
+          <w:sz w:val="20"/>
+          <w:szCs w:val="20"/>
+        </w:rPr>
+        <w:t xml:space="preserve"> {</w:t>
+      </w:r>
+    </w:p>
+    <w:p>
+      <w:pPr>
+        <w:autoSpaceDE w:val="0"/>
+        <w:autoSpaceDN w:val="0"/>
+        <w:adjustRightInd w:val="0"/>
+        <w:spacing w:after="0" w:line="240" w:lineRule="auto"/>
+        <w:rPr>
+          <w:rFonts w:ascii="Consolas" w:hAnsi="Consolas" w:cs="Consolas"/>
+          <w:sz w:val="20"/>
+          <w:szCs w:val="20"/>
+        </w:rPr>
+      </w:pPr>
+    </w:p>
+    <w:p>
+      <w:pPr>
+        <w:autoSpaceDE w:val="0"/>
+        <w:autoSpaceDN w:val="0"/>
+        <w:adjustRightInd w:val="0"/>
+        <w:spacing w:after="0" w:line="240" w:lineRule="auto"/>
+        <w:rPr>
+          <w:rFonts w:ascii="Consolas" w:hAnsi="Consolas" w:cs="Consolas"/>
+          <w:sz w:val="20"/>
+          <w:szCs w:val="20"/>
+        </w:rPr>
+      </w:pPr>
+      <w:r>
+        <w:rPr>
+          <w:rFonts w:ascii="Consolas" w:hAnsi="Consolas" w:cs="Consolas"/>
+          <w:color w:val="000000"/>
+          <w:sz w:val="20"/>
+          <w:szCs w:val="20"/>
+        </w:rPr>
+        <w:tab/>
+      </w:r>
+      <w:proofErr w:type="gramStart"/>
+      <w:r>
+        <w:rPr>
+          <w:rFonts w:ascii="Consolas" w:hAnsi="Consolas" w:cs="Consolas"/>
+          <w:b/>
+          <w:bCs/>
+          <w:color w:val="7F0055"/>
+          <w:sz w:val="20"/>
+          <w:szCs w:val="20"/>
+        </w:rPr>
+        <w:t>public</w:t>
+      </w:r>
+      <w:proofErr w:type="gramEnd"/>
+      <w:r>
+        <w:rPr>
+          <w:rFonts w:ascii="Consolas" w:hAnsi="Consolas" w:cs="Consolas"/>
+          <w:color w:val="000000"/>
+          <w:sz w:val="20"/>
+          <w:szCs w:val="20"/>
+        </w:rPr>
+        <w:t xml:space="preserve"> </w:t>
+      </w:r>
+      <w:r>
+        <w:rPr>
+          <w:rFonts w:ascii="Consolas" w:hAnsi="Consolas" w:cs="Consolas"/>
+          <w:b/>
+          <w:bCs/>
+          <w:color w:val="7F0055"/>
+          <w:sz w:val="20"/>
+          <w:szCs w:val="20"/>
+        </w:rPr>
+        <w:t>static</w:t>
+      </w:r>
+      <w:r>
+        <w:rPr>
+          <w:rFonts w:ascii="Consolas" w:hAnsi="Consolas" w:cs="Consolas"/>
+          <w:color w:val="000000"/>
+          <w:sz w:val="20"/>
+          <w:szCs w:val="20"/>
+        </w:rPr>
+        <w:t xml:space="preserve"> </w:t>
+      </w:r>
+      <w:r>
+        <w:rPr>
+          <w:rFonts w:ascii="Consolas" w:hAnsi="Consolas" w:cs="Consolas"/>
+          <w:b/>
+          <w:bCs/>
+          <w:color w:val="7F0055"/>
+          <w:sz w:val="20"/>
+          <w:szCs w:val="20"/>
+        </w:rPr>
+        <w:t>void</w:t>
+      </w:r>
+      <w:r>
+        <w:rPr>
+          <w:rFonts w:ascii="Consolas" w:hAnsi="Consolas" w:cs="Consolas"/>
+          <w:color w:val="000000"/>
+          <w:sz w:val="20"/>
+          <w:szCs w:val="20"/>
+        </w:rPr>
+        <w:t xml:space="preserve"> main(String[] </w:t>
+      </w:r>
+      <w:proofErr w:type="spellStart"/>
+      <w:r>
+        <w:rPr>
+          <w:rFonts w:ascii="Consolas" w:hAnsi="Consolas" w:cs="Consolas"/>
+          <w:color w:val="6A3E3E"/>
+          <w:sz w:val="20"/>
+          <w:szCs w:val="20"/>
+        </w:rPr>
+        <w:t>args</w:t>
+      </w:r>
+      <w:proofErr w:type="spellEnd"/>
+      <w:r>
+        <w:rPr>
+          <w:rFonts w:ascii="Consolas" w:hAnsi="Consolas" w:cs="Consolas"/>
+          <w:color w:val="000000"/>
+          <w:sz w:val="20"/>
+          <w:szCs w:val="20"/>
+        </w:rPr>
+        <w:t>) {</w:t>
+      </w:r>
+    </w:p>
+    <w:p>
+      <w:pPr>
+        <w:autoSpaceDE w:val="0"/>
+        <w:autoSpaceDN w:val="0"/>
+        <w:adjustRightInd w:val="0"/>
+        <w:spacing w:after="0" w:line="240" w:lineRule="auto"/>
+        <w:rPr>
+          <w:rFonts w:ascii="Consolas" w:hAnsi="Consolas" w:cs="Consolas"/>
+          <w:sz w:val="20"/>
+          <w:szCs w:val="20"/>
+        </w:rPr>
+      </w:pPr>
+      <w:r>
+        <w:rPr>
+          <w:rFonts w:ascii="Consolas" w:hAnsi="Consolas" w:cs="Consolas"/>
+          <w:color w:val="000000"/>
+          <w:sz w:val="20"/>
+          <w:szCs w:val="20"/>
+        </w:rPr>
+        <w:tab/>
+      </w:r>
+      <w:r>
+        <w:rPr>
+          <w:rFonts w:ascii="Consolas" w:hAnsi="Consolas" w:cs="Consolas"/>
+          <w:color w:val="000000"/>
+          <w:sz w:val="20"/>
+          <w:szCs w:val="20"/>
+        </w:rPr>
+        <w:tab/>
+      </w:r>
+      <w:proofErr w:type="spellStart"/>
+      <w:proofErr w:type="gramStart"/>
+      <w:r>
+        <w:rPr>
+          <w:rFonts w:ascii="Consolas" w:hAnsi="Consolas" w:cs="Consolas"/>
+          <w:b/>
+          <w:bCs/>
+          <w:color w:val="7F0055"/>
+          <w:sz w:val="20"/>
+          <w:szCs w:val="20"/>
+        </w:rPr>
+        <w:t>int</w:t>
+      </w:r>
+      <w:proofErr w:type="spellEnd"/>
+      <w:proofErr w:type="gramEnd"/>
+      <w:r>
+        <w:rPr>
+          <w:rFonts w:ascii="Consolas" w:hAnsi="Consolas" w:cs="Consolas"/>
+          <w:color w:val="000000"/>
+          <w:sz w:val="20"/>
+          <w:szCs w:val="20"/>
+        </w:rPr>
+        <w:t xml:space="preserve"> </w:t>
+      </w:r>
+      <w:proofErr w:type="spellStart"/>
+      <w:r>
+        <w:rPr>
+          <w:rFonts w:ascii="Consolas" w:hAnsi="Consolas" w:cs="Consolas"/>
+          <w:color w:val="6A3E3E"/>
+          <w:sz w:val="20"/>
+          <w:szCs w:val="20"/>
+        </w:rPr>
+        <w:t>i</w:t>
+      </w:r>
+      <w:proofErr w:type="spellEnd"/>
+      <w:r>
+        <w:rPr>
+          <w:rFonts w:ascii="Consolas" w:hAnsi="Consolas" w:cs="Consolas"/>
+          <w:color w:val="000000"/>
+          <w:sz w:val="20"/>
+          <w:szCs w:val="20"/>
+        </w:rPr>
+        <w:t xml:space="preserve"> = 1;</w:t>
+      </w:r>
+    </w:p>
+    <w:p>
+      <w:pPr>
+        <w:autoSpaceDE w:val="0"/>
+        <w:autoSpaceDN w:val="0"/>
+        <w:adjustRightInd w:val="0"/>
+        <w:spacing w:after="0" w:line="240" w:lineRule="auto"/>
+        <w:rPr>
+          <w:rFonts w:ascii="Consolas" w:hAnsi="Consolas" w:cs="Consolas"/>
+          <w:sz w:val="20"/>
+          <w:szCs w:val="20"/>
+        </w:rPr>
+      </w:pPr>
+      <w:r>
+        <w:rPr>
+          <w:rFonts w:ascii="Consolas" w:hAnsi="Consolas" w:cs="Consolas"/>
+          <w:color w:val="000000"/>
+          <w:sz w:val="20"/>
+          <w:szCs w:val="20"/>
+        </w:rPr>
+        <w:tab/>
+      </w:r>
+      <w:r>
+        <w:rPr>
+          <w:rFonts w:ascii="Consolas" w:hAnsi="Consolas" w:cs="Consolas"/>
+          <w:color w:val="000000"/>
+          <w:sz w:val="20"/>
+          <w:szCs w:val="20"/>
+        </w:rPr>
+        <w:tab/>
+      </w:r>
+      <w:proofErr w:type="gramStart"/>
+      <w:r>
+        <w:rPr>
+          <w:rFonts w:ascii="Consolas" w:hAnsi="Consolas" w:cs="Consolas"/>
+          <w:b/>
+          <w:bCs/>
+          <w:color w:val="7F0055"/>
+          <w:sz w:val="20"/>
+          <w:szCs w:val="20"/>
+        </w:rPr>
+        <w:t>while</w:t>
+      </w:r>
+      <w:proofErr w:type="gramEnd"/>
+      <w:r>
+        <w:rPr>
+          <w:rFonts w:ascii="Consolas" w:hAnsi="Consolas" w:cs="Consolas"/>
+          <w:color w:val="000000"/>
+          <w:sz w:val="20"/>
+          <w:szCs w:val="20"/>
+        </w:rPr>
+        <w:t xml:space="preserve"> (</w:t>
+      </w:r>
+      <w:proofErr w:type="spellStart"/>
+      <w:r>
+        <w:rPr>
+          <w:rFonts w:ascii="Consolas" w:hAnsi="Consolas" w:cs="Consolas"/>
+          <w:color w:val="6A3E3E"/>
+          <w:sz w:val="20"/>
+          <w:szCs w:val="20"/>
+        </w:rPr>
+        <w:t>i</w:t>
+      </w:r>
+      <w:proofErr w:type="spellEnd"/>
+      <w:r>
+        <w:rPr>
+          <w:rFonts w:ascii="Consolas" w:hAnsi="Consolas" w:cs="Consolas"/>
+          <w:color w:val="000000"/>
+          <w:sz w:val="20"/>
+          <w:szCs w:val="20"/>
+        </w:rPr>
+        <w:t xml:space="preserve"> &lt;= 10)</w:t>
+      </w:r>
+    </w:p>
+    <w:p>
+      <w:pPr>
+        <w:autoSpaceDE w:val="0"/>
+        <w:autoSpaceDN w:val="0"/>
+        <w:adjustRightInd w:val="0"/>
+        <w:spacing w:after="0" w:line="240" w:lineRule="auto"/>
+        <w:rPr>
+          <w:rFonts w:ascii="Consolas" w:hAnsi="Consolas" w:cs="Consolas"/>
+          <w:sz w:val="20"/>
+          <w:szCs w:val="20"/>
+        </w:rPr>
+      </w:pPr>
+      <w:r>
+        <w:rPr>
+          <w:rFonts w:ascii="Consolas" w:hAnsi="Consolas" w:cs="Consolas"/>
+          <w:color w:val="000000"/>
+          <w:sz w:val="20"/>
+          <w:szCs w:val="20"/>
+        </w:rPr>
+        <w:tab/>
+      </w:r>
+      <w:r>
+        <w:rPr>
+          <w:rFonts w:ascii="Consolas" w:hAnsi="Consolas" w:cs="Consolas"/>
+          <w:color w:val="000000"/>
+          <w:sz w:val="20"/>
+          <w:szCs w:val="20"/>
+        </w:rPr>
+        <w:tab/>
+      </w:r>
+      <w:r>
+        <w:rPr>
+          <w:rFonts w:ascii="Consolas" w:hAnsi="Consolas" w:cs="Consolas"/>
+          <w:color w:val="000000"/>
+          <w:sz w:val="20"/>
+          <w:szCs w:val="20"/>
+        </w:rPr>
+        <w:tab/>
+      </w:r>
+      <w:proofErr w:type="spellStart"/>
+      <w:proofErr w:type="gramStart"/>
+      <w:r>
+        <w:rPr>
+          <w:rFonts w:ascii="Consolas" w:hAnsi="Consolas" w:cs="Consolas"/>
+          <w:color w:val="000000"/>
+          <w:sz w:val="20"/>
+          <w:szCs w:val="20"/>
+        </w:rPr>
+        <w:t>System.</w:t>
+      </w:r>
+      <w:r>
+        <w:rPr>
+          <w:rFonts w:ascii="Consolas" w:hAnsi="Consolas" w:cs="Consolas"/>
+          <w:b/>
+          <w:bCs/>
+          <w:i/>
+          <w:iCs/>
+          <w:color w:val="0000C0"/>
+          <w:sz w:val="20"/>
+          <w:szCs w:val="20"/>
+        </w:rPr>
+        <w:t>out</w:t>
+      </w:r>
+      <w:r>
+        <w:rPr>
+          <w:rFonts w:ascii="Consolas" w:hAnsi="Consolas" w:cs="Consolas"/>
+          <w:color w:val="000000"/>
+          <w:sz w:val="20"/>
+          <w:szCs w:val="20"/>
+        </w:rPr>
+        <w:t>.println</w:t>
+      </w:r>
+      <w:proofErr w:type="spellEnd"/>
+      <w:r>
+        <w:rPr>
+          <w:rFonts w:ascii="Consolas" w:hAnsi="Consolas" w:cs="Consolas"/>
+          <w:color w:val="000000"/>
+          <w:sz w:val="20"/>
+          <w:szCs w:val="20"/>
+        </w:rPr>
+        <w:t>(</w:t>
+      </w:r>
+      <w:proofErr w:type="spellStart"/>
+      <w:proofErr w:type="gramEnd"/>
+      <w:r>
+        <w:rPr>
+          <w:rFonts w:ascii="Consolas" w:hAnsi="Consolas" w:cs="Consolas"/>
+          <w:color w:val="6A3E3E"/>
+          <w:sz w:val="20"/>
+          <w:szCs w:val="20"/>
+        </w:rPr>
+        <w:t>i</w:t>
+      </w:r>
+      <w:proofErr w:type="spellEnd"/>
+      <w:r>
+        <w:rPr>
+          <w:rFonts w:ascii="Consolas" w:hAnsi="Consolas" w:cs="Consolas"/>
+          <w:color w:val="000000"/>
+          <w:sz w:val="20"/>
+          <w:szCs w:val="20"/>
+        </w:rPr>
+        <w:t>);</w:t>
+      </w:r>
+    </w:p>
+    <w:p>
+      <w:pPr>
+        <w:autoSpaceDE w:val="0"/>
+        <w:autoSpaceDN w:val="0"/>
+        <w:adjustRightInd w:val="0"/>
+        <w:spacing w:after="0" w:line="240" w:lineRule="auto"/>
+        <w:rPr>
+          <w:rFonts w:ascii="Consolas" w:hAnsi="Consolas" w:cs="Consolas"/>
+          <w:sz w:val="20"/>
+          <w:szCs w:val="20"/>
+        </w:rPr>
+      </w:pPr>
+      <w:r>
+        <w:rPr>
+          <w:rFonts w:ascii="Consolas" w:hAnsi="Consolas" w:cs="Consolas"/>
+          <w:color w:val="000000"/>
+          <w:sz w:val="20"/>
+          <w:szCs w:val="20"/>
+        </w:rPr>
+        <w:tab/>
+      </w:r>
+      <w:r>
+        <w:rPr>
+          <w:rFonts w:ascii="Consolas" w:hAnsi="Consolas" w:cs="Consolas"/>
+          <w:color w:val="000000"/>
+          <w:sz w:val="20"/>
+          <w:szCs w:val="20"/>
+        </w:rPr>
+        <w:tab/>
+      </w:r>
+      <w:proofErr w:type="spellStart"/>
+      <w:proofErr w:type="gramStart"/>
+      <w:r>
+        <w:rPr>
+          <w:rFonts w:ascii="Consolas" w:hAnsi="Consolas" w:cs="Consolas"/>
+          <w:color w:val="6A3E3E"/>
+          <w:sz w:val="20"/>
+          <w:szCs w:val="20"/>
+        </w:rPr>
+        <w:t>i</w:t>
+      </w:r>
+      <w:proofErr w:type="spellEnd"/>
+      <w:proofErr w:type="gramEnd"/>
+      <w:r>
+        <w:rPr>
+          <w:rFonts w:ascii="Consolas" w:hAnsi="Consolas" w:cs="Consolas"/>
+          <w:color w:val="000000"/>
+          <w:sz w:val="20"/>
+          <w:szCs w:val="20"/>
+        </w:rPr>
+        <w:t>++;</w:t>
+      </w:r>
+    </w:p>
+    <w:p>
+      <w:pPr>
+        <w:autoSpaceDE w:val="0"/>
+        <w:autoSpaceDN w:val="0"/>
+        <w:adjustRightInd w:val="0"/>
+        <w:spacing w:after="0" w:line="240" w:lineRule="auto"/>
+        <w:rPr>
+          <w:rFonts w:ascii="Consolas" w:hAnsi="Consolas" w:cs="Consolas"/>
+          <w:sz w:val="20"/>
+          <w:szCs w:val="20"/>
+        </w:rPr>
+      </w:pPr>
+    </w:p>
+    <w:p>
+      <w:pPr>
+        <w:autoSpaceDE w:val="0"/>
+        <w:autoSpaceDN w:val="0"/>
+        <w:adjustRightInd w:val="0"/>
+        <w:spacing w:after="0" w:line="240" w:lineRule="auto"/>
+        <w:rPr>
+          <w:rFonts w:ascii="Consolas" w:hAnsi="Consolas" w:cs="Consolas"/>
+          <w:sz w:val="20"/>
+          <w:szCs w:val="20"/>
+        </w:rPr>
+      </w:pPr>
+      <w:r>
+        <w:rPr>
+          <w:rFonts w:ascii="Consolas" w:hAnsi="Consolas" w:cs="Consolas"/>
+          <w:color w:val="000000"/>
+          <w:sz w:val="20"/>
+          <w:szCs w:val="20"/>
+        </w:rPr>
+        <w:tab/>
+        <w:t>}</w:t>
+      </w:r>
+    </w:p>
+    <w:p>
+      <w:pPr>
+        <w:autoSpaceDE w:val="0"/>
+        <w:autoSpaceDN w:val="0"/>
+        <w:adjustRightInd w:val="0"/>
+        <w:spacing w:after="0" w:line="240" w:lineRule="auto"/>
+        <w:rPr>
+          <w:rFonts w:ascii="Consolas" w:hAnsi="Consolas" w:cs="Consolas"/>
+          <w:sz w:val="20"/>
+          <w:szCs w:val="20"/>
+        </w:rPr>
+      </w:pPr>
+    </w:p>
+    <w:p>
+      <w:pPr>
+        <w:rPr>
+          <w:rFonts w:ascii="Consolas" w:hAnsi="Consolas" w:cs="Consolas"/>
+          <w:color w:val="000000"/>
+          <w:sz w:val="20"/>
+          <w:szCs w:val="20"/>
+        </w:rPr>
+      </w:pPr>
+      <w:r>
+        <w:rPr>
+          <w:rFonts w:ascii="Consolas" w:hAnsi="Consolas" w:cs="Consolas"/>
+          <w:color w:val="000000"/>
+          <w:sz w:val="20"/>
+          <w:szCs w:val="20"/>
+        </w:rPr>
+        <w:t>}</w:t>
+      </w:r>
+    </w:p>
+    <w:p>
+      <w:pPr>
+        <w:rPr>
+          <w:rFonts w:ascii="Consolas" w:hAnsi="Consolas" w:cs="Consolas"/>
+          <w:color w:val="000000"/>
+          <w:sz w:val="20"/>
+          <w:szCs w:val="20"/>
+        </w:rPr>
+      </w:pPr>
+    </w:p>
+    <w:p>
+      <w:pPr>
+        <w:pStyle w:val="ListParagraph"/>
+        <w:numPr>
+          <w:ilvl w:val="0"/>
+          <w:numId w:val="8"/>
+        </w:numPr>
+        <w:rPr>
+          <w:sz w:val="20"/>
+          <w:szCs w:val="20"/>
+        </w:rPr>
+      </w:pPr>
+      <w:r>
+        <w:rPr>
+          <w:sz w:val="20"/>
+          <w:szCs w:val="20"/>
+        </w:rPr>
+        <w:t xml:space="preserve">In the above case it will keep printing once. </w:t>
+      </w:r>
+      <w:proofErr w:type="spellStart"/>
+      <w:r>
+        <w:rPr>
+          <w:sz w:val="20"/>
+          <w:szCs w:val="20"/>
+        </w:rPr>
+        <w:t>Ie</w:t>
+      </w:r>
+      <w:proofErr w:type="spellEnd"/>
+      <w:r>
+        <w:rPr>
+          <w:sz w:val="20"/>
+          <w:szCs w:val="20"/>
+        </w:rPr>
+        <w:t xml:space="preserve"> scope of the while loop is till the next semi-colon.</w:t>
+      </w:r>
+    </w:p>
+    <w:p>
+      <w:pPr>
+        <w:pStyle w:val="ListParagraph"/>
+        <w:numPr>
+          <w:ilvl w:val="0"/>
+          <w:numId w:val="8"/>
+        </w:numPr>
+        <w:rPr>
+          <w:sz w:val="20"/>
+          <w:szCs w:val="20"/>
+        </w:rPr>
+      </w:pPr>
+      <w:r>
+        <w:rPr>
+          <w:sz w:val="20"/>
+          <w:szCs w:val="20"/>
+        </w:rPr>
+        <w:t>Now for below codes what will be the output?</w:t>
+      </w:r>
+    </w:p>
+    <w:p>
+      <w:pPr>
+        <w:rPr>
+          <w:sz w:val="20"/>
+          <w:szCs w:val="20"/>
+        </w:rPr>
+      </w:pPr>
+    </w:p>
+    <w:p>
+      <w:pPr>
+        <w:autoSpaceDE w:val="0"/>
+        <w:autoSpaceDN w:val="0"/>
+        <w:adjustRightInd w:val="0"/>
+        <w:spacing w:after="0" w:line="240" w:lineRule="auto"/>
+        <w:rPr>
+          <w:rFonts w:ascii="Consolas" w:hAnsi="Consolas" w:cs="Consolas"/>
+          <w:sz w:val="20"/>
+          <w:szCs w:val="20"/>
+        </w:rPr>
+      </w:pPr>
+      <w:proofErr w:type="gramStart"/>
+      <w:r>
+        <w:rPr>
+          <w:rFonts w:ascii="Consolas" w:hAnsi="Consolas" w:cs="Consolas"/>
+          <w:b/>
+          <w:bCs/>
+          <w:color w:val="7F0055"/>
+          <w:sz w:val="20"/>
+          <w:szCs w:val="20"/>
+        </w:rPr>
+        <w:t>public</w:t>
+      </w:r>
+      <w:proofErr w:type="gramEnd"/>
+      <w:r>
+        <w:rPr>
+          <w:rFonts w:ascii="Consolas" w:hAnsi="Consolas" w:cs="Consolas"/>
+          <w:color w:val="000000"/>
+          <w:sz w:val="20"/>
+          <w:szCs w:val="20"/>
+        </w:rPr>
+        <w:t xml:space="preserve"> </w:t>
+      </w:r>
+      <w:r>
+        <w:rPr>
+          <w:rFonts w:ascii="Consolas" w:hAnsi="Consolas" w:cs="Consolas"/>
+          <w:b/>
+          <w:bCs/>
+          <w:color w:val="7F0055"/>
+          <w:sz w:val="20"/>
+          <w:szCs w:val="20"/>
+        </w:rPr>
+        <w:t>class</w:t>
+      </w:r>
+      <w:r>
+        <w:rPr>
+          <w:rFonts w:ascii="Consolas" w:hAnsi="Consolas" w:cs="Consolas"/>
+          <w:color w:val="000000"/>
+          <w:sz w:val="20"/>
+          <w:szCs w:val="20"/>
+        </w:rPr>
+        <w:t xml:space="preserve"> </w:t>
+      </w:r>
+      <w:proofErr w:type="spellStart"/>
+      <w:r>
+        <w:rPr>
+          <w:rFonts w:ascii="Consolas" w:hAnsi="Consolas" w:cs="Consolas"/>
+          <w:color w:val="000000"/>
+          <w:sz w:val="20"/>
+          <w:szCs w:val="20"/>
+        </w:rPr>
+        <w:t>WhileLoop</w:t>
+      </w:r>
+      <w:proofErr w:type="spellEnd"/>
+      <w:r>
+        <w:rPr>
+          <w:rFonts w:ascii="Consolas" w:hAnsi="Consolas" w:cs="Consolas"/>
+          <w:color w:val="000000"/>
+          <w:sz w:val="20"/>
+          <w:szCs w:val="20"/>
+        </w:rPr>
+        <w:t xml:space="preserve"> {</w:t>
+      </w:r>
+    </w:p>
+    <w:p>
+      <w:pPr>
+        <w:autoSpaceDE w:val="0"/>
+        <w:autoSpaceDN w:val="0"/>
+        <w:adjustRightInd w:val="0"/>
+        <w:spacing w:after="0" w:line="240" w:lineRule="auto"/>
+        <w:rPr>
+          <w:rFonts w:ascii="Consolas" w:hAnsi="Consolas" w:cs="Consolas"/>
+          <w:sz w:val="20"/>
+          <w:szCs w:val="20"/>
+        </w:rPr>
+      </w:pPr>
+    </w:p>
+    <w:p>
+      <w:pPr>
+        <w:autoSpaceDE w:val="0"/>
+        <w:autoSpaceDN w:val="0"/>
+        <w:adjustRightInd w:val="0"/>
+        <w:spacing w:after="0" w:line="240" w:lineRule="auto"/>
+        <w:rPr>
+          <w:rFonts w:ascii="Consolas" w:hAnsi="Consolas" w:cs="Consolas"/>
+          <w:sz w:val="20"/>
+          <w:szCs w:val="20"/>
+        </w:rPr>
+      </w:pPr>
+      <w:r>
+        <w:rPr>
+          <w:rFonts w:ascii="Consolas" w:hAnsi="Consolas" w:cs="Consolas"/>
+          <w:color w:val="000000"/>
+          <w:sz w:val="20"/>
+          <w:szCs w:val="20"/>
+        </w:rPr>
+        <w:tab/>
+      </w:r>
+      <w:proofErr w:type="gramStart"/>
+      <w:r>
+        <w:rPr>
+          <w:rFonts w:ascii="Consolas" w:hAnsi="Consolas" w:cs="Consolas"/>
+          <w:b/>
+          <w:bCs/>
+          <w:color w:val="7F0055"/>
+          <w:sz w:val="20"/>
+          <w:szCs w:val="20"/>
+        </w:rPr>
+        <w:t>public</w:t>
+      </w:r>
+      <w:proofErr w:type="gramEnd"/>
+      <w:r>
+        <w:rPr>
+          <w:rFonts w:ascii="Consolas" w:hAnsi="Consolas" w:cs="Consolas"/>
+          <w:color w:val="000000"/>
+          <w:sz w:val="20"/>
+          <w:szCs w:val="20"/>
+        </w:rPr>
+        <w:t xml:space="preserve"> </w:t>
+      </w:r>
+      <w:r>
+        <w:rPr>
+          <w:rFonts w:ascii="Consolas" w:hAnsi="Consolas" w:cs="Consolas"/>
+          <w:b/>
+          <w:bCs/>
+          <w:color w:val="7F0055"/>
+          <w:sz w:val="20"/>
+          <w:szCs w:val="20"/>
+        </w:rPr>
+        <w:t>static</w:t>
+      </w:r>
+      <w:r>
+        <w:rPr>
+          <w:rFonts w:ascii="Consolas" w:hAnsi="Consolas" w:cs="Consolas"/>
+          <w:color w:val="000000"/>
+          <w:sz w:val="20"/>
+          <w:szCs w:val="20"/>
+        </w:rPr>
+        <w:t xml:space="preserve"> </w:t>
+      </w:r>
+      <w:r>
+        <w:rPr>
+          <w:rFonts w:ascii="Consolas" w:hAnsi="Consolas" w:cs="Consolas"/>
+          <w:b/>
+          <w:bCs/>
+          <w:color w:val="7F0055"/>
+          <w:sz w:val="20"/>
+          <w:szCs w:val="20"/>
+        </w:rPr>
+        <w:t>void</w:t>
+      </w:r>
+      <w:r>
+        <w:rPr>
+          <w:rFonts w:ascii="Consolas" w:hAnsi="Consolas" w:cs="Consolas"/>
+          <w:color w:val="000000"/>
+          <w:sz w:val="20"/>
+          <w:szCs w:val="20"/>
+        </w:rPr>
+        <w:t xml:space="preserve"> main(String[] </w:t>
+      </w:r>
+      <w:proofErr w:type="spellStart"/>
+      <w:r>
+        <w:rPr>
+          <w:rFonts w:ascii="Consolas" w:hAnsi="Consolas" w:cs="Consolas"/>
+          <w:color w:val="6A3E3E"/>
+          <w:sz w:val="20"/>
+          <w:szCs w:val="20"/>
+        </w:rPr>
+        <w:t>args</w:t>
+      </w:r>
+      <w:proofErr w:type="spellEnd"/>
+      <w:r>
+        <w:rPr>
+          <w:rFonts w:ascii="Consolas" w:hAnsi="Consolas" w:cs="Consolas"/>
+          <w:color w:val="000000"/>
+          <w:sz w:val="20"/>
+          <w:szCs w:val="20"/>
+        </w:rPr>
+        <w:t>) {</w:t>
+      </w:r>
+    </w:p>
+    <w:p>
+      <w:pPr>
+        <w:autoSpaceDE w:val="0"/>
+        <w:autoSpaceDN w:val="0"/>
+        <w:adjustRightInd w:val="0"/>
+        <w:spacing w:after="0" w:line="240" w:lineRule="auto"/>
+        <w:rPr>
+          <w:rFonts w:ascii="Consolas" w:hAnsi="Consolas" w:cs="Consolas"/>
+          <w:sz w:val="20"/>
+          <w:szCs w:val="20"/>
+        </w:rPr>
+      </w:pPr>
+      <w:r>
+        <w:rPr>
+          <w:rFonts w:ascii="Consolas" w:hAnsi="Consolas" w:cs="Consolas"/>
+          <w:color w:val="000000"/>
+          <w:sz w:val="20"/>
+          <w:szCs w:val="20"/>
+        </w:rPr>
+        <w:tab/>
+      </w:r>
+      <w:r>
+        <w:rPr>
+          <w:rFonts w:ascii="Consolas" w:hAnsi="Consolas" w:cs="Consolas"/>
+          <w:color w:val="000000"/>
+          <w:sz w:val="20"/>
+          <w:szCs w:val="20"/>
+        </w:rPr>
+        <w:tab/>
+      </w:r>
+      <w:proofErr w:type="spellStart"/>
+      <w:proofErr w:type="gramStart"/>
+      <w:r>
+        <w:rPr>
+          <w:rFonts w:ascii="Consolas" w:hAnsi="Consolas" w:cs="Consolas"/>
+          <w:b/>
+          <w:bCs/>
+          <w:color w:val="7F0055"/>
+          <w:sz w:val="20"/>
+          <w:szCs w:val="20"/>
+        </w:rPr>
+        <w:t>int</w:t>
+      </w:r>
+      <w:proofErr w:type="spellEnd"/>
+      <w:proofErr w:type="gramEnd"/>
+      <w:r>
+        <w:rPr>
+          <w:rFonts w:ascii="Consolas" w:hAnsi="Consolas" w:cs="Consolas"/>
+          <w:color w:val="000000"/>
+          <w:sz w:val="20"/>
+          <w:szCs w:val="20"/>
+        </w:rPr>
+        <w:t xml:space="preserve"> </w:t>
+      </w:r>
+      <w:proofErr w:type="spellStart"/>
+      <w:r>
+        <w:rPr>
+          <w:rFonts w:ascii="Consolas" w:hAnsi="Consolas" w:cs="Consolas"/>
+          <w:color w:val="6A3E3E"/>
+          <w:sz w:val="20"/>
+          <w:szCs w:val="20"/>
+        </w:rPr>
+        <w:t>i</w:t>
+      </w:r>
+      <w:proofErr w:type="spellEnd"/>
+      <w:r>
+        <w:rPr>
+          <w:rFonts w:ascii="Consolas" w:hAnsi="Consolas" w:cs="Consolas"/>
+          <w:color w:val="000000"/>
+          <w:sz w:val="20"/>
+          <w:szCs w:val="20"/>
+        </w:rPr>
+        <w:t xml:space="preserve"> = 1;</w:t>
+      </w:r>
+    </w:p>
+    <w:p>
+      <w:pPr>
+        <w:autoSpaceDE w:val="0"/>
+        <w:autoSpaceDN w:val="0"/>
+        <w:adjustRightInd w:val="0"/>
+        <w:spacing w:after="0" w:line="240" w:lineRule="auto"/>
+        <w:rPr>
+          <w:rFonts w:ascii="Consolas" w:hAnsi="Consolas" w:cs="Consolas"/>
+          <w:sz w:val="20"/>
+          <w:szCs w:val="20"/>
+        </w:rPr>
+      </w:pPr>
+      <w:r>
+        <w:rPr>
+          <w:rFonts w:ascii="Consolas" w:hAnsi="Consolas" w:cs="Consolas"/>
+          <w:color w:val="000000"/>
+          <w:sz w:val="20"/>
+          <w:szCs w:val="20"/>
+        </w:rPr>
+        <w:tab/>
+      </w:r>
+      <w:r>
+        <w:rPr>
+          <w:rFonts w:ascii="Consolas" w:hAnsi="Consolas" w:cs="Consolas"/>
+          <w:color w:val="000000"/>
+          <w:sz w:val="20"/>
+          <w:szCs w:val="20"/>
+        </w:rPr>
+        <w:tab/>
+      </w:r>
+      <w:proofErr w:type="gramStart"/>
+      <w:r>
+        <w:rPr>
+          <w:rFonts w:ascii="Consolas" w:hAnsi="Consolas" w:cs="Consolas"/>
+          <w:b/>
+          <w:bCs/>
+          <w:color w:val="7F0055"/>
+          <w:sz w:val="20"/>
+          <w:szCs w:val="20"/>
+        </w:rPr>
+        <w:t>while</w:t>
+      </w:r>
+      <w:proofErr w:type="gramEnd"/>
+      <w:r>
+        <w:rPr>
+          <w:rFonts w:ascii="Consolas" w:hAnsi="Consolas" w:cs="Consolas"/>
+          <w:color w:val="000000"/>
+          <w:sz w:val="20"/>
+          <w:szCs w:val="20"/>
+        </w:rPr>
+        <w:t xml:space="preserve"> (</w:t>
+      </w:r>
+      <w:proofErr w:type="spellStart"/>
+      <w:r>
+        <w:rPr>
+          <w:rFonts w:ascii="Consolas" w:hAnsi="Consolas" w:cs="Consolas"/>
+          <w:color w:val="6A3E3E"/>
+          <w:sz w:val="20"/>
+          <w:szCs w:val="20"/>
+        </w:rPr>
+        <w:t>i</w:t>
+      </w:r>
+      <w:proofErr w:type="spellEnd"/>
+      <w:r>
+        <w:rPr>
+          <w:rFonts w:ascii="Consolas" w:hAnsi="Consolas" w:cs="Consolas"/>
+          <w:color w:val="000000"/>
+          <w:sz w:val="20"/>
+          <w:szCs w:val="20"/>
+        </w:rPr>
+        <w:t xml:space="preserve"> &lt;= 10);</w:t>
+      </w:r>
+    </w:p>
+    <w:p>
+      <w:pPr>
+        <w:autoSpaceDE w:val="0"/>
+        <w:autoSpaceDN w:val="0"/>
+        <w:adjustRightInd w:val="0"/>
+        <w:spacing w:after="0" w:line="240" w:lineRule="auto"/>
+        <w:rPr>
+          <w:rFonts w:ascii="Consolas" w:hAnsi="Consolas" w:cs="Consolas"/>
+          <w:sz w:val="20"/>
+          <w:szCs w:val="20"/>
+        </w:rPr>
+      </w:pPr>
+      <w:r>
+        <w:rPr>
+          <w:rFonts w:ascii="Consolas" w:hAnsi="Consolas" w:cs="Consolas"/>
+          <w:color w:val="000000"/>
+          <w:sz w:val="20"/>
+          <w:szCs w:val="20"/>
+        </w:rPr>
+        <w:tab/>
+      </w:r>
+      <w:r>
+        <w:rPr>
+          <w:rFonts w:ascii="Consolas" w:hAnsi="Consolas" w:cs="Consolas"/>
+          <w:color w:val="000000"/>
+          <w:sz w:val="20"/>
+          <w:szCs w:val="20"/>
+        </w:rPr>
+        <w:tab/>
+      </w:r>
+      <w:r>
+        <w:rPr>
+          <w:rFonts w:ascii="Consolas" w:hAnsi="Consolas" w:cs="Consolas"/>
+          <w:color w:val="000000"/>
+          <w:sz w:val="20"/>
+          <w:szCs w:val="20"/>
+        </w:rPr>
+        <w:tab/>
+      </w:r>
+      <w:proofErr w:type="spellStart"/>
+      <w:proofErr w:type="gramStart"/>
+      <w:r>
+        <w:rPr>
+          <w:rFonts w:ascii="Consolas" w:hAnsi="Consolas" w:cs="Consolas"/>
+          <w:color w:val="000000"/>
+          <w:sz w:val="20"/>
+          <w:szCs w:val="20"/>
+        </w:rPr>
+        <w:t>System.</w:t>
+      </w:r>
+      <w:r>
+        <w:rPr>
+          <w:rFonts w:ascii="Consolas" w:hAnsi="Consolas" w:cs="Consolas"/>
+          <w:b/>
+          <w:bCs/>
+          <w:i/>
+          <w:iCs/>
+          <w:color w:val="0000C0"/>
+          <w:sz w:val="20"/>
+          <w:szCs w:val="20"/>
+        </w:rPr>
+        <w:t>out</w:t>
+      </w:r>
+      <w:r>
+        <w:rPr>
+          <w:rFonts w:ascii="Consolas" w:hAnsi="Consolas" w:cs="Consolas"/>
+          <w:color w:val="000000"/>
+          <w:sz w:val="20"/>
+          <w:szCs w:val="20"/>
+        </w:rPr>
+        <w:t>.println</w:t>
+      </w:r>
+      <w:proofErr w:type="spellEnd"/>
+      <w:r>
+        <w:rPr>
+          <w:rFonts w:ascii="Consolas" w:hAnsi="Consolas" w:cs="Consolas"/>
+          <w:color w:val="000000"/>
+          <w:sz w:val="20"/>
+          <w:szCs w:val="20"/>
+        </w:rPr>
+        <w:t>(</w:t>
+      </w:r>
+      <w:proofErr w:type="spellStart"/>
+      <w:proofErr w:type="gramEnd"/>
+      <w:r>
+        <w:rPr>
+          <w:rFonts w:ascii="Consolas" w:hAnsi="Consolas" w:cs="Consolas"/>
+          <w:color w:val="6A3E3E"/>
+          <w:sz w:val="20"/>
+          <w:szCs w:val="20"/>
+        </w:rPr>
+        <w:t>i</w:t>
+      </w:r>
+      <w:proofErr w:type="spellEnd"/>
+      <w:r>
+        <w:rPr>
+          <w:rFonts w:ascii="Consolas" w:hAnsi="Consolas" w:cs="Consolas"/>
+          <w:color w:val="000000"/>
+          <w:sz w:val="20"/>
+          <w:szCs w:val="20"/>
+        </w:rPr>
+        <w:t>);</w:t>
+      </w:r>
+    </w:p>
+    <w:p>
+      <w:pPr>
+        <w:autoSpaceDE w:val="0"/>
+        <w:autoSpaceDN w:val="0"/>
+        <w:adjustRightInd w:val="0"/>
+        <w:spacing w:after="0" w:line="240" w:lineRule="auto"/>
+        <w:rPr>
+          <w:rFonts w:ascii="Consolas" w:hAnsi="Consolas" w:cs="Consolas"/>
+          <w:sz w:val="20"/>
+          <w:szCs w:val="20"/>
+        </w:rPr>
+      </w:pPr>
+      <w:r>
+        <w:rPr>
+          <w:rFonts w:ascii="Consolas" w:hAnsi="Consolas" w:cs="Consolas"/>
+          <w:color w:val="000000"/>
+          <w:sz w:val="20"/>
+          <w:szCs w:val="20"/>
+        </w:rPr>
+        <w:tab/>
+      </w:r>
+      <w:r>
+        <w:rPr>
+          <w:rFonts w:ascii="Consolas" w:hAnsi="Consolas" w:cs="Consolas"/>
+          <w:color w:val="000000"/>
+          <w:sz w:val="20"/>
+          <w:szCs w:val="20"/>
+        </w:rPr>
+        <w:tab/>
+      </w:r>
+      <w:proofErr w:type="spellStart"/>
+      <w:proofErr w:type="gramStart"/>
+      <w:r>
+        <w:rPr>
+          <w:rFonts w:ascii="Consolas" w:hAnsi="Consolas" w:cs="Consolas"/>
+          <w:color w:val="6A3E3E"/>
+          <w:sz w:val="20"/>
+          <w:szCs w:val="20"/>
+        </w:rPr>
+        <w:t>i</w:t>
+      </w:r>
+      <w:proofErr w:type="spellEnd"/>
+      <w:proofErr w:type="gramEnd"/>
+      <w:r>
+        <w:rPr>
+          <w:rFonts w:ascii="Consolas" w:hAnsi="Consolas" w:cs="Consolas"/>
+          <w:color w:val="000000"/>
+          <w:sz w:val="20"/>
+          <w:szCs w:val="20"/>
+        </w:rPr>
+        <w:t>++;</w:t>
+      </w:r>
+    </w:p>
+    <w:p>
+      <w:pPr>
+        <w:autoSpaceDE w:val="0"/>
+        <w:autoSpaceDN w:val="0"/>
+        <w:adjustRightInd w:val="0"/>
+        <w:spacing w:after="0" w:line="240" w:lineRule="auto"/>
+        <w:rPr>
+          <w:rFonts w:ascii="Consolas" w:hAnsi="Consolas" w:cs="Consolas"/>
+          <w:sz w:val="20"/>
+          <w:szCs w:val="20"/>
+        </w:rPr>
+      </w:pPr>
+    </w:p>
+    <w:p>
+      <w:pPr>
+        <w:autoSpaceDE w:val="0"/>
+        <w:autoSpaceDN w:val="0"/>
+        <w:adjustRightInd w:val="0"/>
+        <w:spacing w:after="0" w:line="240" w:lineRule="auto"/>
+        <w:rPr>
+          <w:rFonts w:ascii="Consolas" w:hAnsi="Consolas" w:cs="Consolas"/>
+          <w:sz w:val="20"/>
+          <w:szCs w:val="20"/>
+        </w:rPr>
+      </w:pPr>
+      <w:r>
+        <w:rPr>
+          <w:rFonts w:ascii="Consolas" w:hAnsi="Consolas" w:cs="Consolas"/>
+          <w:color w:val="000000"/>
+          <w:sz w:val="20"/>
+          <w:szCs w:val="20"/>
+        </w:rPr>
+        <w:tab/>
+        <w:t>}</w:t>
+      </w:r>
+    </w:p>
+    <w:p>
+      <w:pPr>
+        <w:autoSpaceDE w:val="0"/>
+        <w:autoSpaceDN w:val="0"/>
+        <w:adjustRightInd w:val="0"/>
+        <w:spacing w:after="0" w:line="240" w:lineRule="auto"/>
+        <w:rPr>
+          <w:rFonts w:ascii="Consolas" w:hAnsi="Consolas" w:cs="Consolas"/>
+          <w:sz w:val="20"/>
+          <w:szCs w:val="20"/>
+        </w:rPr>
+      </w:pPr>
+    </w:p>
+    <w:p>
+      <w:pPr>
+        <w:rPr>
+          <w:rFonts w:ascii="Consolas" w:hAnsi="Consolas" w:cs="Consolas"/>
+          <w:color w:val="000000"/>
+          <w:sz w:val="20"/>
+          <w:szCs w:val="20"/>
+        </w:rPr>
+      </w:pPr>
+      <w:r>
+        <w:rPr>
+          <w:rFonts w:ascii="Consolas" w:hAnsi="Consolas" w:cs="Consolas"/>
+          <w:color w:val="000000"/>
+          <w:sz w:val="20"/>
+          <w:szCs w:val="20"/>
+        </w:rPr>
+        <w:t>}</w:t>
+      </w:r>
+    </w:p>
+    <w:p>
+      <w:pPr>
+        <w:rPr>
+          <w:rFonts w:ascii="Consolas" w:hAnsi="Consolas" w:cs="Consolas"/>
+          <w:color w:val="000000"/>
+          <w:sz w:val="20"/>
+          <w:szCs w:val="20"/>
+        </w:rPr>
+      </w:pPr>
+    </w:p>
+    <w:p>
+      <w:pPr>
+        <w:pStyle w:val="ListParagraph"/>
+        <w:numPr>
+          <w:ilvl w:val="0"/>
+          <w:numId w:val="8"/>
+        </w:numPr>
+        <w:rPr>
+          <w:sz w:val="20"/>
+          <w:szCs w:val="20"/>
+        </w:rPr>
+      </w:pPr>
+      <w:r>
+        <w:rPr>
+          <w:sz w:val="20"/>
+          <w:szCs w:val="20"/>
+        </w:rPr>
+        <w:t xml:space="preserve">The above code </w:t>
+      </w:r>
+      <w:proofErr w:type="gramStart"/>
+      <w:r>
+        <w:rPr>
+          <w:sz w:val="20"/>
+          <w:szCs w:val="20"/>
+        </w:rPr>
+        <w:t>wont</w:t>
+      </w:r>
+      <w:proofErr w:type="gramEnd"/>
+      <w:r>
+        <w:rPr>
+          <w:sz w:val="20"/>
+          <w:szCs w:val="20"/>
+        </w:rPr>
+        <w:t xml:space="preserve"> print anything; but will be an infinite loop.</w:t>
+      </w:r>
+    </w:p>
+    <w:p>
+      <w:pPr>
+        <w:pStyle w:val="ListParagraph"/>
+        <w:numPr>
+          <w:ilvl w:val="0"/>
+          <w:numId w:val="8"/>
+        </w:numPr>
+        <w:rPr>
+          <w:sz w:val="20"/>
+          <w:szCs w:val="20"/>
+        </w:rPr>
+      </w:pPr>
+      <w:r>
+        <w:rPr>
+          <w:sz w:val="20"/>
+          <w:szCs w:val="20"/>
+        </w:rPr>
+        <w:t xml:space="preserve">Loops are not statements &gt; </w:t>
+      </w:r>
+      <w:proofErr w:type="gramStart"/>
+      <w:r>
+        <w:rPr>
+          <w:sz w:val="20"/>
+          <w:szCs w:val="20"/>
+        </w:rPr>
+        <w:t>They</w:t>
+      </w:r>
+      <w:proofErr w:type="gramEnd"/>
+      <w:r>
+        <w:rPr>
+          <w:sz w:val="20"/>
+          <w:szCs w:val="20"/>
+        </w:rPr>
+        <w:t xml:space="preserve"> are not terminated but exists.</w:t>
+      </w:r>
+    </w:p>
+    <w:p>
+      <w:pPr>
+        <w:pStyle w:val="ListParagraph"/>
+        <w:numPr>
+          <w:ilvl w:val="0"/>
+          <w:numId w:val="8"/>
+        </w:numPr>
+        <w:rPr>
+          <w:sz w:val="20"/>
+          <w:szCs w:val="20"/>
+        </w:rPr>
+      </w:pPr>
+      <w:r>
+        <w:rPr>
+          <w:sz w:val="20"/>
+          <w:szCs w:val="20"/>
+        </w:rPr>
+        <w:t>Entry Criteria: loop condition must be true.</w:t>
+      </w:r>
+    </w:p>
+    <w:p>
+      <w:pPr>
+        <w:pStyle w:val="ListParagraph"/>
+        <w:numPr>
+          <w:ilvl w:val="0"/>
+          <w:numId w:val="8"/>
+        </w:numPr>
+        <w:rPr>
+          <w:sz w:val="20"/>
+          <w:szCs w:val="20"/>
+        </w:rPr>
+      </w:pPr>
+      <w:r>
+        <w:rPr>
+          <w:sz w:val="20"/>
+          <w:szCs w:val="20"/>
+        </w:rPr>
+        <w:lastRenderedPageBreak/>
+        <w:t xml:space="preserve">Exit Criteria: </w:t>
+      </w:r>
+      <w:r>
+        <w:rPr>
+          <w:sz w:val="20"/>
+          <w:szCs w:val="20"/>
+        </w:rPr>
+        <w:t>Loop condition must be false.</w:t>
+      </w:r>
+    </w:p>
+    <w:p>
+      <w:pPr>
+        <w:jc w:val="center"/>
+        <w:rPr>
+          <w:sz w:val="20"/>
+          <w:szCs w:val="20"/>
+        </w:rPr>
+      </w:pPr>
+      <w:r>
+        <w:rPr>
+          <w:sz w:val="20"/>
+          <w:szCs w:val="20"/>
+        </w:rPr>
+        <w:t>******</w:t>
+      </w:r>
     </w:p>
     <w:sectPr>
       <w:pgSz w:w="12240" w:h="15840"/>
@@ -434,6 +2327,119 @@
 <file path=word/numbering.xml><?xml version="1.0" encoding="utf-8"?>
 <w:numbering xmlns:ve="http://schemas.openxmlformats.org/markup-compatibility/2006" xmlns:o="urn:schemas-microsoft-com:office:office" xmlns:r="http://schemas.openxmlformats.org/officeDocument/2006/relationships" xmlns:m="http://schemas.openxmlformats.org/officeDocument/2006/math" xmlns:v="urn:schemas-microsoft-com:vml" xmlns:wp="http://schemas.openxmlformats.org/drawingml/2006/wordprocessingDrawing" xmlns:w10="urn:schemas-microsoft-com:office:word" xmlns:w="http://schemas.openxmlformats.org/wordprocessingml/2006/main" xmlns:wne="http://schemas.microsoft.com/office/word/2006/wordml">
   <w:abstractNum w:abstractNumId="0">
+    <w:nsid w:val="05024847"/>
+    <w:multiLevelType w:val="hybridMultilevel"/>
+    <w:tmpl w:val="FA3EBB0A"/>
+    <w:lvl w:ilvl="0" w:tplc="04090001">
+      <w:start w:val="1"/>
+      <w:numFmt w:val="bullet"/>
+      <w:lvlText w:val=""/>
+      <w:lvlJc w:val="left"/>
+      <w:pPr>
+        <w:ind w:left="1440" w:hanging="360"/>
+      </w:pPr>
+      <w:rPr>
+        <w:rFonts w:ascii="Symbol" w:hAnsi="Symbol" w:hint="default"/>
+      </w:rPr>
+    </w:lvl>
+    <w:lvl w:ilvl="1" w:tplc="04090003" w:tentative="1">
+      <w:start w:val="1"/>
+      <w:numFmt w:val="bullet"/>
+      <w:lvlText w:val="o"/>
+      <w:lvlJc w:val="left"/>
+      <w:pPr>
+        <w:ind w:left="2160" w:hanging="360"/>
+      </w:pPr>
+      <w:rPr>
+        <w:rFonts w:ascii="Courier New" w:hAnsi="Courier New" w:cs="Courier New" w:hint="default"/>
+      </w:rPr>
+    </w:lvl>
+    <w:lvl w:ilvl="2" w:tplc="04090005" w:tentative="1">
+      <w:start w:val="1"/>
+      <w:numFmt w:val="bullet"/>
+      <w:lvlText w:val=""/>
+      <w:lvlJc w:val="left"/>
+      <w:pPr>
+        <w:ind w:left="2880" w:hanging="360"/>
+      </w:pPr>
+      <w:rPr>
+        <w:rFonts w:ascii="Wingdings" w:hAnsi="Wingdings" w:hint="default"/>
+      </w:rPr>
+    </w:lvl>
+    <w:lvl w:ilvl="3" w:tplc="04090001" w:tentative="1">
+      <w:start w:val="1"/>
+      <w:numFmt w:val="bullet"/>
+      <w:lvlText w:val=""/>
+      <w:lvlJc w:val="left"/>
+      <w:pPr>
+        <w:ind w:left="3600" w:hanging="360"/>
+      </w:pPr>
+      <w:rPr>
+        <w:rFonts w:ascii="Symbol" w:hAnsi="Symbol" w:hint="default"/>
+      </w:rPr>
+    </w:lvl>
+    <w:lvl w:ilvl="4" w:tplc="04090003" w:tentative="1">
+      <w:start w:val="1"/>
+      <w:numFmt w:val="bullet"/>
+      <w:lvlText w:val="o"/>
+      <w:lvlJc w:val="left"/>
+      <w:pPr>
+        <w:ind w:left="4320" w:hanging="360"/>
+      </w:pPr>
+      <w:rPr>
+        <w:rFonts w:ascii="Courier New" w:hAnsi="Courier New" w:cs="Courier New" w:hint="default"/>
+      </w:rPr>
+    </w:lvl>
+    <w:lvl w:ilvl="5" w:tplc="04090005" w:tentative="1">
+      <w:start w:val="1"/>
+      <w:numFmt w:val="bullet"/>
+      <w:lvlText w:val=""/>
+      <w:lvlJc w:val="left"/>
+      <w:pPr>
+        <w:ind w:left="5040" w:hanging="360"/>
+      </w:pPr>
+      <w:rPr>
+        <w:rFonts w:ascii="Wingdings" w:hAnsi="Wingdings" w:hint="default"/>
+      </w:rPr>
+    </w:lvl>
+    <w:lvl w:ilvl="6" w:tplc="04090001" w:tentative="1">
+      <w:start w:val="1"/>
+      <w:numFmt w:val="bullet"/>
+      <w:lvlText w:val=""/>
+      <w:lvlJc w:val="left"/>
+      <w:pPr>
+        <w:ind w:left="5760" w:hanging="360"/>
+      </w:pPr>
+      <w:rPr>
+        <w:rFonts w:ascii="Symbol" w:hAnsi="Symbol" w:hint="default"/>
+      </w:rPr>
+    </w:lvl>
+    <w:lvl w:ilvl="7" w:tplc="04090003" w:tentative="1">
+      <w:start w:val="1"/>
+      <w:numFmt w:val="bullet"/>
+      <w:lvlText w:val="o"/>
+      <w:lvlJc w:val="left"/>
+      <w:pPr>
+        <w:ind w:left="6480" w:hanging="360"/>
+      </w:pPr>
+      <w:rPr>
+        <w:rFonts w:ascii="Courier New" w:hAnsi="Courier New" w:cs="Courier New" w:hint="default"/>
+      </w:rPr>
+    </w:lvl>
+    <w:lvl w:ilvl="8" w:tplc="04090005" w:tentative="1">
+      <w:start w:val="1"/>
+      <w:numFmt w:val="bullet"/>
+      <w:lvlText w:val=""/>
+      <w:lvlJc w:val="left"/>
+      <w:pPr>
+        <w:ind w:left="7200" w:hanging="360"/>
+      </w:pPr>
+      <w:rPr>
+        <w:rFonts w:ascii="Wingdings" w:hAnsi="Wingdings" w:hint="default"/>
+      </w:rPr>
+    </w:lvl>
+  </w:abstractNum>
+  <w:abstractNum w:abstractNumId="1">
     <w:nsid w:val="2A774E79"/>
     <w:multiLevelType w:val="hybridMultilevel"/>
     <w:tmpl w:val="884C7638"/>
@@ -546,7 +2552,7 @@
       </w:rPr>
     </w:lvl>
   </w:abstractNum>
-  <w:abstractNum w:abstractNumId="1">
+  <w:abstractNum w:abstractNumId="2">
     <w:nsid w:val="3A7272BC"/>
     <w:multiLevelType w:val="hybridMultilevel"/>
     <w:tmpl w:val="C596C8EC"/>
@@ -659,7 +2665,7 @@
       </w:rPr>
     </w:lvl>
   </w:abstractNum>
-  <w:abstractNum w:abstractNumId="2">
+  <w:abstractNum w:abstractNumId="3">
     <w:nsid w:val="3FAD16AF"/>
     <w:multiLevelType w:val="hybridMultilevel"/>
     <w:tmpl w:val="E1BC9A36"/>
@@ -772,7 +2778,120 @@
       </w:rPr>
     </w:lvl>
   </w:abstractNum>
-  <w:abstractNum w:abstractNumId="3">
+  <w:abstractNum w:abstractNumId="4">
+    <w:nsid w:val="4DBC6AD4"/>
+    <w:multiLevelType w:val="hybridMultilevel"/>
+    <w:tmpl w:val="26AAB914"/>
+    <w:lvl w:ilvl="0" w:tplc="04090001">
+      <w:start w:val="1"/>
+      <w:numFmt w:val="bullet"/>
+      <w:lvlText w:val=""/>
+      <w:lvlJc w:val="left"/>
+      <w:pPr>
+        <w:ind w:left="1440" w:hanging="360"/>
+      </w:pPr>
+      <w:rPr>
+        <w:rFonts w:ascii="Symbol" w:hAnsi="Symbol" w:hint="default"/>
+      </w:rPr>
+    </w:lvl>
+    <w:lvl w:ilvl="1" w:tplc="04090003" w:tentative="1">
+      <w:start w:val="1"/>
+      <w:numFmt w:val="bullet"/>
+      <w:lvlText w:val="o"/>
+      <w:lvlJc w:val="left"/>
+      <w:pPr>
+        <w:ind w:left="2160" w:hanging="360"/>
+      </w:pPr>
+      <w:rPr>
+        <w:rFonts w:ascii="Courier New" w:hAnsi="Courier New" w:cs="Courier New" w:hint="default"/>
+      </w:rPr>
+    </w:lvl>
+    <w:lvl w:ilvl="2" w:tplc="04090005" w:tentative="1">
+      <w:start w:val="1"/>
+      <w:numFmt w:val="bullet"/>
+      <w:lvlText w:val=""/>
+      <w:lvlJc w:val="left"/>
+      <w:pPr>
+        <w:ind w:left="2880" w:hanging="360"/>
+      </w:pPr>
+      <w:rPr>
+        <w:rFonts w:ascii="Wingdings" w:hAnsi="Wingdings" w:hint="default"/>
+      </w:rPr>
+    </w:lvl>
+    <w:lvl w:ilvl="3" w:tplc="04090001" w:tentative="1">
+      <w:start w:val="1"/>
+      <w:numFmt w:val="bullet"/>
+      <w:lvlText w:val=""/>
+      <w:lvlJc w:val="left"/>
+      <w:pPr>
+        <w:ind w:left="3600" w:hanging="360"/>
+      </w:pPr>
+      <w:rPr>
+        <w:rFonts w:ascii="Symbol" w:hAnsi="Symbol" w:hint="default"/>
+      </w:rPr>
+    </w:lvl>
+    <w:lvl w:ilvl="4" w:tplc="04090003" w:tentative="1">
+      <w:start w:val="1"/>
+      <w:numFmt w:val="bullet"/>
+      <w:lvlText w:val="o"/>
+      <w:lvlJc w:val="left"/>
+      <w:pPr>
+        <w:ind w:left="4320" w:hanging="360"/>
+      </w:pPr>
+      <w:rPr>
+        <w:rFonts w:ascii="Courier New" w:hAnsi="Courier New" w:cs="Courier New" w:hint="default"/>
+      </w:rPr>
+    </w:lvl>
+    <w:lvl w:ilvl="5" w:tplc="04090005" w:tentative="1">
+      <w:start w:val="1"/>
+      <w:numFmt w:val="bullet"/>
+      <w:lvlText w:val=""/>
+      <w:lvlJc w:val="left"/>
+      <w:pPr>
+        <w:ind w:left="5040" w:hanging="360"/>
+      </w:pPr>
+      <w:rPr>
+        <w:rFonts w:ascii="Wingdings" w:hAnsi="Wingdings" w:hint="default"/>
+      </w:rPr>
+    </w:lvl>
+    <w:lvl w:ilvl="6" w:tplc="04090001" w:tentative="1">
+      <w:start w:val="1"/>
+      <w:numFmt w:val="bullet"/>
+      <w:lvlText w:val=""/>
+      <w:lvlJc w:val="left"/>
+      <w:pPr>
+        <w:ind w:left="5760" w:hanging="360"/>
+      </w:pPr>
+      <w:rPr>
+        <w:rFonts w:ascii="Symbol" w:hAnsi="Symbol" w:hint="default"/>
+      </w:rPr>
+    </w:lvl>
+    <w:lvl w:ilvl="7" w:tplc="04090003" w:tentative="1">
+      <w:start w:val="1"/>
+      <w:numFmt w:val="bullet"/>
+      <w:lvlText w:val="o"/>
+      <w:lvlJc w:val="left"/>
+      <w:pPr>
+        <w:ind w:left="6480" w:hanging="360"/>
+      </w:pPr>
+      <w:rPr>
+        <w:rFonts w:ascii="Courier New" w:hAnsi="Courier New" w:cs="Courier New" w:hint="default"/>
+      </w:rPr>
+    </w:lvl>
+    <w:lvl w:ilvl="8" w:tplc="04090005" w:tentative="1">
+      <w:start w:val="1"/>
+      <w:numFmt w:val="bullet"/>
+      <w:lvlText w:val=""/>
+      <w:lvlJc w:val="left"/>
+      <w:pPr>
+        <w:ind w:left="7200" w:hanging="360"/>
+      </w:pPr>
+      <w:rPr>
+        <w:rFonts w:ascii="Wingdings" w:hAnsi="Wingdings" w:hint="default"/>
+      </w:rPr>
+    </w:lvl>
+  </w:abstractNum>
+  <w:abstractNum w:abstractNumId="5">
     <w:nsid w:val="5A594ABC"/>
     <w:multiLevelType w:val="hybridMultilevel"/>
     <w:tmpl w:val="FFF879CA"/>
@@ -885,7 +3004,120 @@
       </w:rPr>
     </w:lvl>
   </w:abstractNum>
-  <w:abstractNum w:abstractNumId="4">
+  <w:abstractNum w:abstractNumId="6">
+    <w:nsid w:val="61956543"/>
+    <w:multiLevelType w:val="hybridMultilevel"/>
+    <w:tmpl w:val="0FA0CE34"/>
+    <w:lvl w:ilvl="0" w:tplc="04090001">
+      <w:start w:val="1"/>
+      <w:numFmt w:val="bullet"/>
+      <w:lvlText w:val=""/>
+      <w:lvlJc w:val="left"/>
+      <w:pPr>
+        <w:ind w:left="720" w:hanging="360"/>
+      </w:pPr>
+      <w:rPr>
+        <w:rFonts w:ascii="Symbol" w:hAnsi="Symbol" w:hint="default"/>
+      </w:rPr>
+    </w:lvl>
+    <w:lvl w:ilvl="1" w:tplc="04090003" w:tentative="1">
+      <w:start w:val="1"/>
+      <w:numFmt w:val="bullet"/>
+      <w:lvlText w:val="o"/>
+      <w:lvlJc w:val="left"/>
+      <w:pPr>
+        <w:ind w:left="1440" w:hanging="360"/>
+      </w:pPr>
+      <w:rPr>
+        <w:rFonts w:ascii="Courier New" w:hAnsi="Courier New" w:cs="Courier New" w:hint="default"/>
+      </w:rPr>
+    </w:lvl>
+    <w:lvl w:ilvl="2" w:tplc="04090005" w:tentative="1">
+      <w:start w:val="1"/>
+      <w:numFmt w:val="bullet"/>
+      <w:lvlText w:val=""/>
+      <w:lvlJc w:val="left"/>
+      <w:pPr>
+        <w:ind w:left="2160" w:hanging="360"/>
+      </w:pPr>
+      <w:rPr>
+        <w:rFonts w:ascii="Wingdings" w:hAnsi="Wingdings" w:hint="default"/>
+      </w:rPr>
+    </w:lvl>
+    <w:lvl w:ilvl="3" w:tplc="04090001" w:tentative="1">
+      <w:start w:val="1"/>
+      <w:numFmt w:val="bullet"/>
+      <w:lvlText w:val=""/>
+      <w:lvlJc w:val="left"/>
+      <w:pPr>
+        <w:ind w:left="2880" w:hanging="360"/>
+      </w:pPr>
+      <w:rPr>
+        <w:rFonts w:ascii="Symbol" w:hAnsi="Symbol" w:hint="default"/>
+      </w:rPr>
+    </w:lvl>
+    <w:lvl w:ilvl="4" w:tplc="04090003" w:tentative="1">
+      <w:start w:val="1"/>
+      <w:numFmt w:val="bullet"/>
+      <w:lvlText w:val="o"/>
+      <w:lvlJc w:val="left"/>
+      <w:pPr>
+        <w:ind w:left="3600" w:hanging="360"/>
+      </w:pPr>
+      <w:rPr>
+        <w:rFonts w:ascii="Courier New" w:hAnsi="Courier New" w:cs="Courier New" w:hint="default"/>
+      </w:rPr>
+    </w:lvl>
+    <w:lvl w:ilvl="5" w:tplc="04090005" w:tentative="1">
+      <w:start w:val="1"/>
+      <w:numFmt w:val="bullet"/>
+      <w:lvlText w:val=""/>
+      <w:lvlJc w:val="left"/>
+      <w:pPr>
+        <w:ind w:left="4320" w:hanging="360"/>
+      </w:pPr>
+      <w:rPr>
+        <w:rFonts w:ascii="Wingdings" w:hAnsi="Wingdings" w:hint="default"/>
+      </w:rPr>
+    </w:lvl>
+    <w:lvl w:ilvl="6" w:tplc="04090001" w:tentative="1">
+      <w:start w:val="1"/>
+      <w:numFmt w:val="bullet"/>
+      <w:lvlText w:val=""/>
+      <w:lvlJc w:val="left"/>
+      <w:pPr>
+        <w:ind w:left="5040" w:hanging="360"/>
+      </w:pPr>
+      <w:rPr>
+        <w:rFonts w:ascii="Symbol" w:hAnsi="Symbol" w:hint="default"/>
+      </w:rPr>
+    </w:lvl>
+    <w:lvl w:ilvl="7" w:tplc="04090003" w:tentative="1">
+      <w:start w:val="1"/>
+      <w:numFmt w:val="bullet"/>
+      <w:lvlText w:val="o"/>
+      <w:lvlJc w:val="left"/>
+      <w:pPr>
+        <w:ind w:left="5760" w:hanging="360"/>
+      </w:pPr>
+      <w:rPr>
+        <w:rFonts w:ascii="Courier New" w:hAnsi="Courier New" w:cs="Courier New" w:hint="default"/>
+      </w:rPr>
+    </w:lvl>
+    <w:lvl w:ilvl="8" w:tplc="04090005" w:tentative="1">
+      <w:start w:val="1"/>
+      <w:numFmt w:val="bullet"/>
+      <w:lvlText w:val=""/>
+      <w:lvlJc w:val="left"/>
+      <w:pPr>
+        <w:ind w:left="6480" w:hanging="360"/>
+      </w:pPr>
+      <w:rPr>
+        <w:rFonts w:ascii="Wingdings" w:hAnsi="Wingdings" w:hint="default"/>
+      </w:rPr>
+    </w:lvl>
+  </w:abstractNum>
+  <w:abstractNum w:abstractNumId="7">
     <w:nsid w:val="68F84491"/>
     <w:multiLevelType w:val="hybridMultilevel"/>
     <w:tmpl w:val="829CFC2C"/>
@@ -999,18 +3231,27 @@
     </w:lvl>
   </w:abstractNum>
   <w:num w:numId="1">
+    <w:abstractNumId w:val="3"/>
+  </w:num>
+  <w:num w:numId="2">
+    <w:abstractNumId w:val="5"/>
+  </w:num>
+  <w:num w:numId="3">
+    <w:abstractNumId w:val="1"/>
+  </w:num>
+  <w:num w:numId="4">
     <w:abstractNumId w:val="2"/>
   </w:num>
-  <w:num w:numId="2">
-    <w:abstractNumId w:val="3"/>
+  <w:num w:numId="5">
+    <w:abstractNumId w:val="7"/>
   </w:num>
-  <w:num w:numId="3">
+  <w:num w:numId="6">
     <w:abstractNumId w:val="0"/>
   </w:num>
-  <w:num w:numId="4">
-    <w:abstractNumId w:val="1"/>
+  <w:num w:numId="7">
+    <w:abstractNumId w:val="6"/>
   </w:num>
-  <w:num w:numId="5">
+  <w:num w:numId="8">
     <w:abstractNumId w:val="4"/>
   </w:num>
 </w:numbering>

</xml_diff>